<commit_message>
Updated both descriptions. Almost there.
</commit_message>
<xml_diff>
--- a/course_desc_2020-03-02_for_translation-EngLat.docx
+++ b/course_desc_2020-03-02_for_translation-EngLat.docx
@@ -7,6 +7,7 @@
         <w:spacing w:after="0" w:line="240" w:lineRule="auto"/>
         <w:outlineLvl w:val="0"/>
         <w:rPr>
+          <w:ins w:id="0" w:author="Dmitrijs Kašs" w:date="2020-03-06T16:21:00Z"/>
           <w:rFonts w:ascii="Times New Roman" w:eastAsia="Times New Roman" w:hAnsi="Times New Roman" w:cs="Times New Roman"/>
           <w:b/>
           <w:bCs/>
@@ -17,7 +18,65 @@
           <w:lang w:val="lv-LV" w:eastAsia="en-GB"/>
         </w:rPr>
       </w:pPr>
-      <w:r>
+      <w:del w:id="1" w:author="Dmitrijs Kašs" w:date="2020-03-06T16:21:00Z">
+        <w:r>
+          <w:rPr>
+            <w:rFonts w:ascii="Times New Roman" w:eastAsia="Times New Roman" w:hAnsi="Times New Roman" w:cs="Times New Roman"/>
+            <w:b/>
+            <w:bCs/>
+            <w:color w:val="222222"/>
+            <w:kern w:val="36"/>
+            <w:sz w:val="24"/>
+            <w:szCs w:val="24"/>
+            <w:lang w:val="lv-LV" w:eastAsia="en-GB"/>
+          </w:rPr>
+          <w:delText>Lēmumu pieņemšana, pamatojoties uz datiem</w:delText>
+        </w:r>
+        <w:r>
+          <w:rPr>
+            <w:rFonts w:ascii="Times New Roman" w:eastAsia="Times New Roman" w:hAnsi="Times New Roman" w:cs="Times New Roman"/>
+            <w:b/>
+            <w:bCs/>
+            <w:color w:val="222222"/>
+            <w:kern w:val="36"/>
+            <w:sz w:val="24"/>
+            <w:szCs w:val="24"/>
+            <w:lang w:val="lv-LV" w:eastAsia="en-GB"/>
+          </w:rPr>
+          <w:delText>,</w:delText>
+        </w:r>
+        <w:r>
+          <w:rPr>
+            <w:rFonts w:ascii="Times New Roman" w:eastAsia="Times New Roman" w:hAnsi="Times New Roman" w:cs="Times New Roman"/>
+            <w:b/>
+            <w:bCs/>
+            <w:color w:val="222222"/>
+            <w:kern w:val="36"/>
+            <w:sz w:val="24"/>
+            <w:szCs w:val="24"/>
+            <w:lang w:val="lv-LV" w:eastAsia="en-GB"/>
+          </w:rPr>
+          <w:delText xml:space="preserve"> un automatizācija ar </w:delText>
+        </w:r>
+        <w:r>
+          <w:rPr>
+            <w:rFonts w:ascii="Times New Roman" w:eastAsia="Times New Roman" w:hAnsi="Times New Roman" w:cs="Times New Roman"/>
+            <w:b/>
+            <w:bCs/>
+            <w:color w:val="222222"/>
+            <w:kern w:val="36"/>
+            <w:sz w:val="24"/>
+            <w:szCs w:val="24"/>
+            <w:lang w:val="lv-LV" w:eastAsia="en-GB"/>
+          </w:rPr>
+          <w:delText>R</w:delText>
+        </w:r>
+      </w:del>
+    </w:p>
+    <w:p>
+      <w:pPr>
+        <w:spacing w:after="0" w:line="240" w:lineRule="auto"/>
+        <w:outlineLvl w:val="0"/>
         <w:rPr>
           <w:rFonts w:ascii="Times New Roman" w:eastAsia="Times New Roman" w:hAnsi="Times New Roman" w:cs="Times New Roman"/>
           <w:b/>
@@ -28,183 +87,219 @@
           <w:szCs w:val="24"/>
           <w:lang w:val="lv-LV" w:eastAsia="en-GB"/>
         </w:rPr>
-        <w:t>Lēmumu pieņemšana, pamatojoties uz datiem</w:t>
-      </w:r>
-      <w:r>
-        <w:rPr>
+      </w:pPr>
+      <w:ins w:id="2" w:author="Dmitrijs Kašs" w:date="2020-03-06T16:21:00Z">
+        <w:r>
+          <w:rPr>
+            <w:rFonts w:ascii="Times New Roman" w:eastAsia="Times New Roman" w:hAnsi="Times New Roman" w:cs="Times New Roman"/>
+            <w:b/>
+            <w:bCs/>
+            <w:color w:val="222222"/>
+            <w:kern w:val="36"/>
+            <w:sz w:val="24"/>
+            <w:szCs w:val="24"/>
+            <w:lang w:val="lv-LV" w:eastAsia="en-GB"/>
+          </w:rPr>
+          <w:t>Uz datiem balstīt</w:t>
+        </w:r>
+      </w:ins>
+      <w:ins w:id="3" w:author="Dmitrijs Kašs" w:date="2020-03-06T16:32:00Z">
+        <w:r>
+          <w:rPr>
+            <w:rFonts w:ascii="Times New Roman" w:eastAsia="Times New Roman" w:hAnsi="Times New Roman" w:cs="Times New Roman"/>
+            <w:b/>
+            <w:bCs/>
+            <w:color w:val="222222"/>
+            <w:kern w:val="36"/>
+            <w:sz w:val="24"/>
+            <w:szCs w:val="24"/>
+            <w:lang w:val="lv-LV" w:eastAsia="en-GB"/>
+          </w:rPr>
+          <w:t>u</w:t>
+        </w:r>
+      </w:ins>
+      <w:bookmarkStart w:id="4" w:name="_GoBack"/>
+      <w:bookmarkEnd w:id="4"/>
+      <w:ins w:id="5" w:author="Dmitrijs Kašs" w:date="2020-03-06T16:21:00Z">
+        <w:r>
+          <w:rPr>
+            <w:rFonts w:ascii="Times New Roman" w:eastAsia="Times New Roman" w:hAnsi="Times New Roman" w:cs="Times New Roman"/>
+            <w:b/>
+            <w:bCs/>
+            <w:color w:val="222222"/>
+            <w:kern w:val="36"/>
+            <w:sz w:val="24"/>
+            <w:szCs w:val="24"/>
+            <w:lang w:val="lv-LV" w:eastAsia="en-GB"/>
+          </w:rPr>
+          <w:t xml:space="preserve"> lēmumu pieņemšana un automatizācijas ar R</w:t>
+        </w:r>
+      </w:ins>
+    </w:p>
+    <w:p>
+      <w:pPr>
+        <w:spacing w:before="225" w:after="375" w:line="240" w:lineRule="auto"/>
+        <w:rPr>
+          <w:ins w:id="6" w:author="Dmitrijs Kašs" w:date="2020-03-06T16:21:00Z"/>
           <w:rFonts w:ascii="Times New Roman" w:eastAsia="Times New Roman" w:hAnsi="Times New Roman" w:cs="Times New Roman"/>
           <w:b/>
           <w:bCs/>
-          <w:color w:val="222222"/>
-          <w:kern w:val="36"/>
-          <w:sz w:val="24"/>
-          <w:szCs w:val="24"/>
-          <w:lang w:val="lv-LV" w:eastAsia="en-GB"/>
-        </w:rPr>
-        <w:t>,</w:t>
-      </w:r>
+          <w:color w:val="333333"/>
+          <w:sz w:val="24"/>
+          <w:szCs w:val="24"/>
+          <w:lang w:val="lv-LV" w:eastAsia="en-GB"/>
+        </w:rPr>
+      </w:pPr>
+      <w:ins w:id="7" w:author="Dmitrijs Kašs" w:date="2020-03-06T16:21:00Z">
+        <w:r>
+          <w:rPr>
+            <w:rFonts w:ascii="Times New Roman" w:eastAsia="Times New Roman" w:hAnsi="Times New Roman" w:cs="Times New Roman"/>
+            <w:b/>
+            <w:bCs/>
+            <w:color w:val="333333"/>
+            <w:sz w:val="24"/>
+            <w:szCs w:val="24"/>
+            <w:lang w:val="lv-LV" w:eastAsia="en-GB"/>
+          </w:rPr>
+          <w:t>Rīga, Latvija</w:t>
+        </w:r>
+      </w:ins>
+    </w:p>
+    <w:p>
+      <w:pPr>
+        <w:spacing w:before="225" w:after="375" w:line="240" w:lineRule="auto"/>
+        <w:rPr>
+          <w:rFonts w:ascii="Times New Roman" w:eastAsia="Times New Roman" w:hAnsi="Times New Roman" w:cs="Times New Roman"/>
+          <w:color w:val="333333"/>
+          <w:sz w:val="24"/>
+          <w:szCs w:val="24"/>
+          <w:lang w:val="lv-LV" w:eastAsia="en-GB"/>
+        </w:rPr>
+      </w:pPr>
       <w:r>
         <w:rPr>
           <w:rFonts w:ascii="Times New Roman" w:eastAsia="Times New Roman" w:hAnsi="Times New Roman" w:cs="Times New Roman"/>
           <w:b/>
           <w:bCs/>
-          <w:color w:val="222222"/>
-          <w:kern w:val="36"/>
-          <w:sz w:val="24"/>
-          <w:szCs w:val="24"/>
-          <w:lang w:val="lv-LV" w:eastAsia="en-GB"/>
-        </w:rPr>
-        <w:t xml:space="preserve"> un automatizācija ar </w:t>
+          <w:color w:val="333333"/>
+          <w:sz w:val="24"/>
+          <w:szCs w:val="24"/>
+          <w:lang w:val="lv-LV" w:eastAsia="en-GB"/>
+        </w:rPr>
+        <w:t xml:space="preserve">no </w:t>
       </w:r>
       <w:r>
         <w:rPr>
           <w:rFonts w:ascii="Times New Roman" w:eastAsia="Times New Roman" w:hAnsi="Times New Roman" w:cs="Times New Roman"/>
           <w:b/>
           <w:bCs/>
-          <w:color w:val="222222"/>
-          <w:kern w:val="36"/>
-          <w:sz w:val="24"/>
-          <w:szCs w:val="24"/>
-          <w:lang w:val="lv-LV" w:eastAsia="en-GB"/>
-        </w:rPr>
-        <w:t>R</w:t>
+          <w:color w:val="333333"/>
+          <w:sz w:val="24"/>
+          <w:szCs w:val="24"/>
+          <w:lang w:val="lv-LV" w:eastAsia="en-GB"/>
+        </w:rPr>
+        <w:t>15</w:t>
+      </w:r>
+      <w:r>
+        <w:rPr>
+          <w:rFonts w:ascii="Times New Roman" w:eastAsia="Times New Roman" w:hAnsi="Times New Roman" w:cs="Times New Roman"/>
+          <w:b/>
+          <w:bCs/>
+          <w:color w:val="333333"/>
+          <w:sz w:val="24"/>
+          <w:szCs w:val="24"/>
+          <w:lang w:val="lv-LV" w:eastAsia="en-GB"/>
+        </w:rPr>
+        <w:t xml:space="preserve">. līdz </w:t>
+      </w:r>
+      <w:r>
+        <w:rPr>
+          <w:rFonts w:ascii="Times New Roman" w:eastAsia="Times New Roman" w:hAnsi="Times New Roman" w:cs="Times New Roman"/>
+          <w:b/>
+          <w:bCs/>
+          <w:color w:val="333333"/>
+          <w:sz w:val="24"/>
+          <w:szCs w:val="24"/>
+          <w:lang w:val="lv-LV" w:eastAsia="en-GB"/>
+        </w:rPr>
+        <w:t>17</w:t>
+      </w:r>
+      <w:r>
+        <w:rPr>
+          <w:rFonts w:ascii="Times New Roman" w:eastAsia="Times New Roman" w:hAnsi="Times New Roman" w:cs="Times New Roman"/>
+          <w:b/>
+          <w:bCs/>
+          <w:color w:val="333333"/>
+          <w:sz w:val="24"/>
+          <w:szCs w:val="24"/>
+          <w:lang w:val="lv-LV" w:eastAsia="en-GB"/>
+        </w:rPr>
+        <w:t xml:space="preserve">. aprīlim un no </w:t>
+      </w:r>
+      <w:r>
+        <w:rPr>
+          <w:rFonts w:ascii="Times New Roman" w:eastAsia="Times New Roman" w:hAnsi="Times New Roman" w:cs="Times New Roman"/>
+          <w:b/>
+          <w:bCs/>
+          <w:color w:val="333333"/>
+          <w:sz w:val="24"/>
+          <w:szCs w:val="24"/>
+          <w:lang w:val="lv-LV" w:eastAsia="en-GB"/>
+        </w:rPr>
+        <w:t>20</w:t>
+      </w:r>
+      <w:r>
+        <w:rPr>
+          <w:rFonts w:ascii="Times New Roman" w:eastAsia="Times New Roman" w:hAnsi="Times New Roman" w:cs="Times New Roman"/>
+          <w:b/>
+          <w:bCs/>
+          <w:color w:val="333333"/>
+          <w:sz w:val="24"/>
+          <w:szCs w:val="24"/>
+          <w:lang w:val="lv-LV" w:eastAsia="en-GB"/>
+        </w:rPr>
+        <w:t xml:space="preserve">. līdz </w:t>
+      </w:r>
+      <w:r>
+        <w:rPr>
+          <w:rFonts w:ascii="Times New Roman" w:eastAsia="Times New Roman" w:hAnsi="Times New Roman" w:cs="Times New Roman"/>
+          <w:b/>
+          <w:bCs/>
+          <w:color w:val="333333"/>
+          <w:sz w:val="24"/>
+          <w:szCs w:val="24"/>
+          <w:lang w:val="lv-LV" w:eastAsia="en-GB"/>
+        </w:rPr>
+        <w:t>22</w:t>
+      </w:r>
+      <w:r>
+        <w:rPr>
+          <w:rFonts w:ascii="Times New Roman" w:eastAsia="Times New Roman" w:hAnsi="Times New Roman" w:cs="Times New Roman"/>
+          <w:b/>
+          <w:bCs/>
+          <w:color w:val="333333"/>
+          <w:sz w:val="24"/>
+          <w:szCs w:val="24"/>
+          <w:lang w:val="lv-LV" w:eastAsia="en-GB"/>
+        </w:rPr>
+        <w:t>. maijam</w:t>
+      </w:r>
+      <w:r>
+        <w:rPr>
+          <w:rFonts w:ascii="Times New Roman" w:eastAsia="Times New Roman" w:hAnsi="Times New Roman" w:cs="Times New Roman"/>
+          <w:b/>
+          <w:bCs/>
+          <w:color w:val="333333"/>
+          <w:sz w:val="24"/>
+          <w:szCs w:val="24"/>
+          <w:lang w:val="lv-LV" w:eastAsia="en-GB"/>
+        </w:rPr>
+        <w:br/>
       </w:r>
     </w:p>
     <w:p>
       <w:pPr>
         <w:spacing w:before="225" w:after="375" w:line="240" w:lineRule="auto"/>
-        <w:rPr>
-          <w:rFonts w:ascii="Times New Roman" w:eastAsia="Times New Roman" w:hAnsi="Times New Roman" w:cs="Times New Roman"/>
-          <w:color w:val="333333"/>
-          <w:sz w:val="24"/>
-          <w:szCs w:val="24"/>
-          <w:lang w:val="lv-LV" w:eastAsia="en-GB"/>
-        </w:rPr>
-      </w:pPr>
-      <w:r>
-        <w:rPr>
-          <w:rFonts w:ascii="Times New Roman" w:eastAsia="Times New Roman" w:hAnsi="Times New Roman" w:cs="Times New Roman"/>
-          <w:b/>
-          <w:bCs/>
-          <w:color w:val="333333"/>
-          <w:sz w:val="24"/>
-          <w:szCs w:val="24"/>
-          <w:lang w:val="lv-LV" w:eastAsia="en-GB"/>
-        </w:rPr>
-        <w:t xml:space="preserve">no </w:t>
-      </w:r>
-      <w:r>
-        <w:rPr>
-          <w:rFonts w:ascii="Times New Roman" w:eastAsia="Times New Roman" w:hAnsi="Times New Roman" w:cs="Times New Roman"/>
-          <w:b/>
-          <w:bCs/>
-          <w:color w:val="333333"/>
-          <w:sz w:val="24"/>
-          <w:szCs w:val="24"/>
-          <w:lang w:val="lv-LV" w:eastAsia="en-GB"/>
-        </w:rPr>
-        <w:t>15</w:t>
-      </w:r>
-      <w:r>
-        <w:rPr>
-          <w:rFonts w:ascii="Times New Roman" w:eastAsia="Times New Roman" w:hAnsi="Times New Roman" w:cs="Times New Roman"/>
-          <w:b/>
-          <w:bCs/>
-          <w:color w:val="333333"/>
-          <w:sz w:val="24"/>
-          <w:szCs w:val="24"/>
-          <w:lang w:val="lv-LV" w:eastAsia="en-GB"/>
-        </w:rPr>
-        <w:t xml:space="preserve">. līdz </w:t>
-      </w:r>
-      <w:r>
-        <w:rPr>
-          <w:rFonts w:ascii="Times New Roman" w:eastAsia="Times New Roman" w:hAnsi="Times New Roman" w:cs="Times New Roman"/>
-          <w:b/>
-          <w:bCs/>
-          <w:color w:val="333333"/>
-          <w:sz w:val="24"/>
-          <w:szCs w:val="24"/>
-          <w:lang w:val="lv-LV" w:eastAsia="en-GB"/>
-        </w:rPr>
-        <w:t>17</w:t>
-      </w:r>
-      <w:r>
-        <w:rPr>
-          <w:rFonts w:ascii="Times New Roman" w:eastAsia="Times New Roman" w:hAnsi="Times New Roman" w:cs="Times New Roman"/>
-          <w:b/>
-          <w:bCs/>
-          <w:color w:val="333333"/>
-          <w:sz w:val="24"/>
-          <w:szCs w:val="24"/>
-          <w:lang w:val="lv-LV" w:eastAsia="en-GB"/>
-        </w:rPr>
-        <w:t xml:space="preserve">. aprīlim un no </w:t>
-      </w:r>
-      <w:r>
-        <w:rPr>
-          <w:rFonts w:ascii="Times New Roman" w:eastAsia="Times New Roman" w:hAnsi="Times New Roman" w:cs="Times New Roman"/>
-          <w:b/>
-          <w:bCs/>
-          <w:color w:val="333333"/>
-          <w:sz w:val="24"/>
-          <w:szCs w:val="24"/>
-          <w:lang w:val="lv-LV" w:eastAsia="en-GB"/>
-        </w:rPr>
-        <w:t>20</w:t>
-      </w:r>
-      <w:r>
-        <w:rPr>
-          <w:rFonts w:ascii="Times New Roman" w:eastAsia="Times New Roman" w:hAnsi="Times New Roman" w:cs="Times New Roman"/>
-          <w:b/>
-          <w:bCs/>
-          <w:color w:val="333333"/>
-          <w:sz w:val="24"/>
-          <w:szCs w:val="24"/>
-          <w:lang w:val="lv-LV" w:eastAsia="en-GB"/>
-        </w:rPr>
-        <w:t xml:space="preserve">. līdz </w:t>
-      </w:r>
-      <w:r>
-        <w:rPr>
-          <w:rFonts w:ascii="Times New Roman" w:eastAsia="Times New Roman" w:hAnsi="Times New Roman" w:cs="Times New Roman"/>
-          <w:b/>
-          <w:bCs/>
-          <w:color w:val="333333"/>
-          <w:sz w:val="24"/>
-          <w:szCs w:val="24"/>
-          <w:lang w:val="lv-LV" w:eastAsia="en-GB"/>
-        </w:rPr>
-        <w:t>22</w:t>
-      </w:r>
-      <w:r>
-        <w:rPr>
-          <w:rFonts w:ascii="Times New Roman" w:eastAsia="Times New Roman" w:hAnsi="Times New Roman" w:cs="Times New Roman"/>
-          <w:b/>
-          <w:bCs/>
-          <w:color w:val="333333"/>
-          <w:sz w:val="24"/>
-          <w:szCs w:val="24"/>
-          <w:lang w:val="lv-LV" w:eastAsia="en-GB"/>
-        </w:rPr>
-        <w:t>. maijam</w:t>
-      </w:r>
-      <w:r>
-        <w:rPr>
-          <w:rFonts w:ascii="Times New Roman" w:eastAsia="Times New Roman" w:hAnsi="Times New Roman" w:cs="Times New Roman"/>
-          <w:b/>
-          <w:bCs/>
-          <w:color w:val="333333"/>
-          <w:sz w:val="24"/>
-          <w:szCs w:val="24"/>
-          <w:lang w:val="lv-LV" w:eastAsia="en-GB"/>
-        </w:rPr>
-        <w:br/>
-      </w:r>
-    </w:p>
-    <w:p>
-      <w:pPr>
-        <w:spacing w:before="225" w:after="375" w:line="240" w:lineRule="auto"/>
         <w:jc w:val="both"/>
         <w:rPr>
           <w:rFonts w:ascii="Times New Roman" w:eastAsia="Times New Roman" w:hAnsi="Times New Roman" w:cs="Times New Roman"/>
@@ -222,29 +317,7 @@
           <w:szCs w:val="24"/>
           <w:lang w:val="lv-LV" w:eastAsia="en-GB"/>
         </w:rPr>
-        <w:t xml:space="preserve">Spēja iegūt vērtību no </w:t>
-      </w:r>
-      <w:proofErr w:type="spellStart"/>
-      <w:r>
-        <w:rPr>
-          <w:rFonts w:ascii="Times New Roman" w:eastAsia="Times New Roman" w:hAnsi="Times New Roman" w:cs="Times New Roman"/>
-          <w:color w:val="333333"/>
-          <w:sz w:val="24"/>
-          <w:szCs w:val="24"/>
-          <w:lang w:val="lv-LV" w:eastAsia="en-GB"/>
-        </w:rPr>
-        <w:t>komercdatiem</w:t>
-      </w:r>
-      <w:proofErr w:type="spellEnd"/>
-      <w:r>
-        <w:rPr>
-          <w:rFonts w:ascii="Times New Roman" w:eastAsia="Times New Roman" w:hAnsi="Times New Roman" w:cs="Times New Roman"/>
-          <w:color w:val="333333"/>
-          <w:sz w:val="24"/>
-          <w:szCs w:val="24"/>
-          <w:lang w:val="lv-LV" w:eastAsia="en-GB"/>
-        </w:rPr>
-        <w:t xml:space="preserve"> ir principiāli svarīga jebkurā konkurējošā vidē</w:t>
+        <w:t>Spēja iegūt vērtību no komercdatiem ir principiāli svarīga jebkurā konkurējošā vidē</w:t>
       </w:r>
       <w:r>
         <w:rPr>
@@ -344,29 +417,7 @@
           <w:szCs w:val="24"/>
           <w:lang w:val="lv-LV" w:eastAsia="en-GB"/>
         </w:rPr>
-        <w:t xml:space="preserve">, </w:t>
-      </w:r>
-      <w:proofErr w:type="spellStart"/>
-      <w:r>
-        <w:rPr>
-          <w:rFonts w:ascii="Times New Roman" w:eastAsia="Times New Roman" w:hAnsi="Times New Roman" w:cs="Times New Roman"/>
-          <w:color w:val="333333"/>
-          <w:sz w:val="24"/>
-          <w:szCs w:val="24"/>
-          <w:lang w:val="lv-LV" w:eastAsia="en-GB"/>
-        </w:rPr>
-        <w:t>RStudio</w:t>
-      </w:r>
-      <w:proofErr w:type="spellEnd"/>
-      <w:r>
-        <w:rPr>
-          <w:rFonts w:ascii="Times New Roman" w:eastAsia="Times New Roman" w:hAnsi="Times New Roman" w:cs="Times New Roman"/>
-          <w:color w:val="333333"/>
-          <w:sz w:val="24"/>
-          <w:szCs w:val="24"/>
-          <w:lang w:val="lv-LV" w:eastAsia="en-GB"/>
-        </w:rPr>
-        <w:t>, statisti</w:t>
+        <w:t>, RStudio, statisti</w:t>
       </w:r>
       <w:r>
         <w:rPr>
@@ -378,35 +429,59 @@
         </w:rPr>
         <w:t xml:space="preserve">ku un </w:t>
       </w:r>
-      <w:r>
-        <w:rPr>
-          <w:rFonts w:ascii="Times New Roman" w:eastAsia="Times New Roman" w:hAnsi="Times New Roman" w:cs="Times New Roman"/>
-          <w:color w:val="333333"/>
-          <w:sz w:val="24"/>
-          <w:szCs w:val="24"/>
-          <w:lang w:val="lv-LV" w:eastAsia="en-GB"/>
-        </w:rPr>
-        <w:t>algoritmiskā</w:t>
-      </w:r>
-      <w:r>
-        <w:rPr>
-          <w:rFonts w:ascii="Times New Roman" w:eastAsia="Times New Roman" w:hAnsi="Times New Roman" w:cs="Times New Roman"/>
-          <w:color w:val="333333"/>
-          <w:sz w:val="24"/>
-          <w:szCs w:val="24"/>
-          <w:lang w:val="lv-LV" w:eastAsia="en-GB"/>
-        </w:rPr>
-        <w:t>s</w:t>
-      </w:r>
-      <w:r>
-        <w:rPr>
-          <w:rFonts w:ascii="Times New Roman" w:eastAsia="Times New Roman" w:hAnsi="Times New Roman" w:cs="Times New Roman"/>
-          <w:color w:val="333333"/>
-          <w:sz w:val="24"/>
-          <w:szCs w:val="24"/>
-          <w:lang w:val="lv-LV" w:eastAsia="en-GB"/>
-        </w:rPr>
-        <w:t xml:space="preserve"> mācīšanās </w:t>
+      <w:del w:id="8" w:author="Dmitrijs Kašs" w:date="2020-03-06T16:21:00Z">
+        <w:r>
+          <w:rPr>
+            <w:rFonts w:ascii="Times New Roman" w:eastAsia="Times New Roman" w:hAnsi="Times New Roman" w:cs="Times New Roman"/>
+            <w:color w:val="333333"/>
+            <w:sz w:val="24"/>
+            <w:szCs w:val="24"/>
+            <w:lang w:val="lv-LV" w:eastAsia="en-GB"/>
+          </w:rPr>
+          <w:delText>algoritmiskā</w:delText>
+        </w:r>
+        <w:r>
+          <w:rPr>
+            <w:rFonts w:ascii="Times New Roman" w:eastAsia="Times New Roman" w:hAnsi="Times New Roman" w:cs="Times New Roman"/>
+            <w:color w:val="333333"/>
+            <w:sz w:val="24"/>
+            <w:szCs w:val="24"/>
+            <w:lang w:val="lv-LV" w:eastAsia="en-GB"/>
+          </w:rPr>
+          <w:delText>s</w:delText>
+        </w:r>
+        <w:r>
+          <w:rPr>
+            <w:rFonts w:ascii="Times New Roman" w:eastAsia="Times New Roman" w:hAnsi="Times New Roman" w:cs="Times New Roman"/>
+            <w:color w:val="333333"/>
+            <w:sz w:val="24"/>
+            <w:szCs w:val="24"/>
+            <w:lang w:val="lv-LV" w:eastAsia="en-GB"/>
+          </w:rPr>
+          <w:delText xml:space="preserve"> </w:delText>
+        </w:r>
+      </w:del>
+      <w:ins w:id="9" w:author="Dmitrijs Kašs" w:date="2020-03-06T16:21:00Z">
+        <w:r>
+          <w:rPr>
+            <w:rFonts w:ascii="Times New Roman" w:eastAsia="Times New Roman" w:hAnsi="Times New Roman" w:cs="Times New Roman"/>
+            <w:color w:val="333333"/>
+            <w:sz w:val="24"/>
+            <w:szCs w:val="24"/>
+            <w:lang w:val="lv-LV" w:eastAsia="en-GB"/>
+          </w:rPr>
+          <w:t>mašīn</w:t>
+        </w:r>
+      </w:ins>
+      <w:r>
+        <w:rPr>
+          <w:rFonts w:ascii="Times New Roman" w:eastAsia="Times New Roman" w:hAnsi="Times New Roman" w:cs="Times New Roman"/>
+          <w:color w:val="333333"/>
+          <w:sz w:val="24"/>
+          <w:szCs w:val="24"/>
+          <w:lang w:val="lv-LV" w:eastAsia="en-GB"/>
+        </w:rPr>
+        <w:t xml:space="preserve">mācīšanās </w:t>
       </w:r>
       <w:r>
         <w:rPr>
@@ -1004,20 +1079,65 @@
           <w:szCs w:val="24"/>
           <w:lang w:val="lv-LV" w:eastAsia="en-GB"/>
         </w:rPr>
-        <w:t xml:space="preserve">ākšanu ar </w:t>
-      </w:r>
-      <w:proofErr w:type="spellStart"/>
-      <w:r>
-        <w:rPr>
-          <w:rFonts w:ascii="Times New Roman" w:eastAsia="Times New Roman" w:hAnsi="Times New Roman" w:cs="Times New Roman"/>
-          <w:color w:val="333333"/>
-          <w:sz w:val="24"/>
-          <w:szCs w:val="24"/>
-          <w:lang w:val="lv-LV" w:eastAsia="en-GB"/>
-        </w:rPr>
-        <w:t>rasmošanu</w:t>
-      </w:r>
-      <w:proofErr w:type="spellEnd"/>
+        <w:t xml:space="preserve">ākšanu </w:t>
+      </w:r>
+      <w:ins w:id="10" w:author="Dmitrijs Kašs" w:date="2020-03-06T16:24:00Z">
+        <w:r>
+          <w:rPr>
+            <w:rFonts w:ascii="Times New Roman" w:eastAsia="Times New Roman" w:hAnsi="Times New Roman" w:cs="Times New Roman"/>
+            <w:color w:val="333333"/>
+            <w:sz w:val="24"/>
+            <w:szCs w:val="24"/>
+            <w:lang w:val="lv-LV" w:eastAsia="en-GB"/>
+          </w:rPr>
+          <w:t xml:space="preserve">par konkurentu produktiem </w:t>
+        </w:r>
+      </w:ins>
+      <w:r>
+        <w:rPr>
+          <w:rFonts w:ascii="Times New Roman" w:eastAsia="Times New Roman" w:hAnsi="Times New Roman" w:cs="Times New Roman"/>
+          <w:color w:val="333333"/>
+          <w:sz w:val="24"/>
+          <w:szCs w:val="24"/>
+          <w:lang w:val="lv-LV" w:eastAsia="en-GB"/>
+        </w:rPr>
+        <w:t xml:space="preserve">ar </w:t>
+      </w:r>
+      <w:del w:id="11" w:author="Dmitrijs Kašs" w:date="2020-03-06T16:23:00Z">
+        <w:r>
+          <w:rPr>
+            <w:rFonts w:ascii="Times New Roman" w:eastAsia="Times New Roman" w:hAnsi="Times New Roman" w:cs="Times New Roman"/>
+            <w:color w:val="333333"/>
+            <w:sz w:val="24"/>
+            <w:szCs w:val="24"/>
+            <w:lang w:val="lv-LV" w:eastAsia="en-GB"/>
+          </w:rPr>
+          <w:delText>rasmošanu</w:delText>
+        </w:r>
+      </w:del>
+      <w:ins w:id="12" w:author="Dmitrijs Kašs" w:date="2020-03-06T16:22:00Z">
+        <w:r>
+          <w:rPr>
+            <w:rFonts w:ascii="Times New Roman" w:eastAsia="Times New Roman" w:hAnsi="Times New Roman" w:cs="Times New Roman"/>
+            <w:i/>
+            <w:iCs/>
+            <w:color w:val="333333"/>
+            <w:sz w:val="24"/>
+            <w:szCs w:val="24"/>
+            <w:lang w:val="lv-LV" w:eastAsia="en-GB"/>
+            <w:rPrChange w:id="13" w:author="Dmitrijs Kašs" w:date="2020-03-06T16:22:00Z">
+              <w:rPr>
+                <w:rFonts w:ascii="Times New Roman" w:eastAsia="Times New Roman" w:hAnsi="Times New Roman" w:cs="Times New Roman"/>
+                <w:color w:val="333333"/>
+                <w:sz w:val="24"/>
+                <w:szCs w:val="24"/>
+                <w:lang w:val="lv-LV" w:eastAsia="en-GB"/>
+              </w:rPr>
+            </w:rPrChange>
+          </w:rPr>
+          <w:t>web scraping</w:t>
+        </w:r>
+      </w:ins>
       <w:r>
         <w:rPr>
           <w:rFonts w:ascii="Times New Roman" w:eastAsia="Times New Roman" w:hAnsi="Times New Roman" w:cs="Times New Roman"/>
@@ -1044,47 +1164,45 @@
           <w:lang w:val="lv-LV" w:eastAsia="en-GB"/>
         </w:rPr>
       </w:pPr>
-      <w:r>
-        <w:rPr>
-          <w:rFonts w:ascii="Times New Roman" w:eastAsia="Times New Roman" w:hAnsi="Times New Roman" w:cs="Times New Roman"/>
-          <w:color w:val="333333"/>
-          <w:sz w:val="24"/>
-          <w:szCs w:val="24"/>
-          <w:lang w:val="lv-LV" w:eastAsia="en-GB"/>
-        </w:rPr>
-        <w:t>Anal</w:t>
-      </w:r>
-      <w:r>
-        <w:rPr>
-          <w:rFonts w:ascii="Times New Roman" w:eastAsia="Times New Roman" w:hAnsi="Times New Roman" w:cs="Times New Roman"/>
-          <w:color w:val="333333"/>
-          <w:sz w:val="24"/>
-          <w:szCs w:val="24"/>
-          <w:lang w:val="lv-LV" w:eastAsia="en-GB"/>
-        </w:rPr>
-        <w:t>izēt tiešsaistē kontrolētus eksperimentus</w:t>
-      </w:r>
-      <w:r>
-        <w:rPr>
-          <w:rFonts w:ascii="Times New Roman" w:eastAsia="Times New Roman" w:hAnsi="Times New Roman" w:cs="Times New Roman"/>
-          <w:color w:val="333333"/>
-          <w:sz w:val="24"/>
-          <w:szCs w:val="24"/>
-          <w:lang w:val="lv-LV" w:eastAsia="en-GB"/>
-        </w:rPr>
-        <w:t xml:space="preserve"> (</w:t>
-      </w:r>
-      <w:hyperlink r:id="rId6" w:history="1">
+      <w:del w:id="14" w:author="Dmitrijs Kašs" w:date="2020-03-06T16:28:00Z">
         <w:r>
           <w:rPr>
             <w:rFonts w:ascii="Times New Roman" w:eastAsia="Times New Roman" w:hAnsi="Times New Roman" w:cs="Times New Roman"/>
-            <w:color w:val="0000FF"/>
+            <w:color w:val="333333"/>
             <w:sz w:val="24"/>
             <w:szCs w:val="24"/>
-            <w:u w:val="single"/>
             <w:lang w:val="lv-LV" w:eastAsia="en-GB"/>
           </w:rPr>
-          <w:t>A/B test</w:t>
+          <w:delText>Anal</w:delText>
+        </w:r>
+        <w:r>
+          <w:rPr>
+            <w:rFonts w:ascii="Times New Roman" w:eastAsia="Times New Roman" w:hAnsi="Times New Roman" w:cs="Times New Roman"/>
+            <w:color w:val="333333"/>
+            <w:sz w:val="24"/>
+            <w:szCs w:val="24"/>
+            <w:lang w:val="lv-LV" w:eastAsia="en-GB"/>
+          </w:rPr>
+          <w:delText>izēt tiešsaistē kontrolētus eksperimentus</w:delText>
+        </w:r>
+        <w:r>
+          <w:rPr>
+            <w:rFonts w:ascii="Times New Roman" w:eastAsia="Times New Roman" w:hAnsi="Times New Roman" w:cs="Times New Roman"/>
+            <w:color w:val="333333"/>
+            <w:sz w:val="24"/>
+            <w:szCs w:val="24"/>
+            <w:lang w:val="lv-LV" w:eastAsia="en-GB"/>
+          </w:rPr>
+          <w:delText xml:space="preserve"> (</w:delText>
+        </w:r>
+        <w:r>
+          <w:fldChar w:fldCharType="begin"/>
+        </w:r>
+        <w:r>
+          <w:delInstrText xml:space="preserve"> HYPERLINK "https://hbr.org/2017/09/the-surprising-power-of-online-experiments" </w:delInstrText>
+        </w:r>
+        <w:r>
+          <w:fldChar w:fldCharType="separate"/>
         </w:r>
         <w:r>
           <w:rPr>
@@ -1095,39 +1213,109 @@
             <w:u w:val="single"/>
             <w:lang w:val="lv-LV" w:eastAsia="en-GB"/>
           </w:rPr>
-          <w:t>ēšana</w:t>
+          <w:delText>A/B test</w:delText>
         </w:r>
-      </w:hyperlink>
-      <w:r>
-        <w:rPr>
-          <w:rFonts w:ascii="Times New Roman" w:eastAsia="Times New Roman" w:hAnsi="Times New Roman" w:cs="Times New Roman"/>
-          <w:color w:val="333333"/>
-          <w:sz w:val="24"/>
-          <w:szCs w:val="24"/>
-          <w:lang w:val="lv-LV" w:eastAsia="en-GB"/>
-        </w:rPr>
-        <w:t>)</w:t>
-      </w:r>
-      <w:r>
-        <w:rPr>
-          <w:rFonts w:ascii="Times New Roman" w:eastAsia="Times New Roman" w:hAnsi="Times New Roman" w:cs="Times New Roman"/>
-          <w:color w:val="333333"/>
-          <w:sz w:val="24"/>
-          <w:szCs w:val="24"/>
-          <w:lang w:val="lv-LV" w:eastAsia="en-GB"/>
-        </w:rPr>
-        <w:t>, kas ļauj jums izveidot cēloņsakarību</w:t>
-      </w:r>
-      <w:r>
-        <w:rPr>
-          <w:rFonts w:ascii="Times New Roman" w:eastAsia="Times New Roman" w:hAnsi="Times New Roman" w:cs="Times New Roman"/>
-          <w:color w:val="333333"/>
-          <w:sz w:val="24"/>
-          <w:szCs w:val="24"/>
-          <w:lang w:val="lv-LV" w:eastAsia="en-GB"/>
-        </w:rPr>
-        <w:t>.</w:t>
-      </w:r>
+        <w:r>
+          <w:rPr>
+            <w:rFonts w:ascii="Times New Roman" w:eastAsia="Times New Roman" w:hAnsi="Times New Roman" w:cs="Times New Roman"/>
+            <w:color w:val="0000FF"/>
+            <w:sz w:val="24"/>
+            <w:szCs w:val="24"/>
+            <w:u w:val="single"/>
+            <w:lang w:val="lv-LV" w:eastAsia="en-GB"/>
+          </w:rPr>
+          <w:delText>ēšana</w:delText>
+        </w:r>
+        <w:r>
+          <w:rPr>
+            <w:rFonts w:ascii="Times New Roman" w:eastAsia="Times New Roman" w:hAnsi="Times New Roman" w:cs="Times New Roman"/>
+            <w:color w:val="0000FF"/>
+            <w:sz w:val="24"/>
+            <w:szCs w:val="24"/>
+            <w:u w:val="single"/>
+            <w:lang w:val="lv-LV" w:eastAsia="en-GB"/>
+          </w:rPr>
+          <w:fldChar w:fldCharType="end"/>
+        </w:r>
+        <w:r>
+          <w:rPr>
+            <w:rFonts w:ascii="Times New Roman" w:eastAsia="Times New Roman" w:hAnsi="Times New Roman" w:cs="Times New Roman"/>
+            <w:color w:val="333333"/>
+            <w:sz w:val="24"/>
+            <w:szCs w:val="24"/>
+            <w:lang w:val="lv-LV" w:eastAsia="en-GB"/>
+          </w:rPr>
+          <w:delText>)</w:delText>
+        </w:r>
+        <w:r>
+          <w:rPr>
+            <w:rFonts w:ascii="Times New Roman" w:eastAsia="Times New Roman" w:hAnsi="Times New Roman" w:cs="Times New Roman"/>
+            <w:color w:val="333333"/>
+            <w:sz w:val="24"/>
+            <w:szCs w:val="24"/>
+            <w:lang w:val="lv-LV" w:eastAsia="en-GB"/>
+          </w:rPr>
+          <w:delText>, kas ļauj jums izveidot cēloņsakarību</w:delText>
+        </w:r>
+        <w:r>
+          <w:rPr>
+            <w:rFonts w:ascii="Times New Roman" w:eastAsia="Times New Roman" w:hAnsi="Times New Roman" w:cs="Times New Roman"/>
+            <w:color w:val="333333"/>
+            <w:sz w:val="24"/>
+            <w:szCs w:val="24"/>
+            <w:lang w:val="lv-LV" w:eastAsia="en-GB"/>
+          </w:rPr>
+          <w:delText>.</w:delText>
+        </w:r>
+      </w:del>
+      <w:ins w:id="15" w:author="Dmitrijs Kašs" w:date="2020-03-06T16:25:00Z">
+        <w:r>
+          <w:rPr>
+            <w:rFonts w:ascii="Times New Roman" w:eastAsia="Times New Roman" w:hAnsi="Times New Roman" w:cs="Times New Roman"/>
+            <w:color w:val="333333"/>
+            <w:sz w:val="24"/>
+            <w:szCs w:val="24"/>
+            <w:lang w:val="lv-LV" w:eastAsia="en-GB"/>
+          </w:rPr>
+          <w:t xml:space="preserve">Paaugstināt jūsu mājas lapas </w:t>
+        </w:r>
+      </w:ins>
+      <w:ins w:id="16" w:author="Dmitrijs Kašs" w:date="2020-03-06T16:30:00Z">
+        <w:r>
+          <w:rPr>
+            <w:rFonts w:ascii="Times New Roman" w:eastAsia="Times New Roman" w:hAnsi="Times New Roman" w:cs="Times New Roman"/>
+            <w:color w:val="333333"/>
+            <w:sz w:val="24"/>
+            <w:szCs w:val="24"/>
+            <w:lang w:val="lv-LV" w:eastAsia="en-GB"/>
+          </w:rPr>
+          <w:t xml:space="preserve">klikšķu un darījumu skaitu </w:t>
+        </w:r>
+      </w:ins>
+      <w:ins w:id="17" w:author="Dmitrijs Kašs" w:date="2020-03-06T16:25:00Z">
+        <w:r>
+          <w:rPr>
+            <w:rFonts w:ascii="Times New Roman" w:eastAsia="Times New Roman" w:hAnsi="Times New Roman" w:cs="Times New Roman"/>
+            <w:color w:val="333333"/>
+            <w:sz w:val="24"/>
+            <w:szCs w:val="24"/>
+            <w:lang w:val="lv-LV" w:eastAsia="en-GB"/>
+          </w:rPr>
+          <w:t>ar A/B testēšanu</w:t>
+        </w:r>
+      </w:ins>
+      <w:ins w:id="18" w:author="Dmitrijs Kašs" w:date="2020-03-06T16:28:00Z">
+        <w:r>
+          <w:rPr>
+            <w:rFonts w:ascii="Times New Roman" w:eastAsia="Times New Roman" w:hAnsi="Times New Roman" w:cs="Times New Roman"/>
+            <w:color w:val="333333"/>
+            <w:sz w:val="24"/>
+            <w:szCs w:val="24"/>
+            <w:lang w:val="lv-LV" w:eastAsia="en-GB"/>
+          </w:rPr>
+          <w:t>.</w:t>
+        </w:r>
+      </w:ins>
     </w:p>
     <w:p>
       <w:pPr>
@@ -1320,96 +1508,98 @@
                 <w:lang w:val="lv-LV" w:eastAsia="en-GB"/>
               </w:rPr>
             </w:pPr>
-            <w:r>
-              <w:rPr>
-                <w:rFonts w:ascii="Times New Roman" w:eastAsia="Times New Roman" w:hAnsi="Times New Roman" w:cs="Times New Roman"/>
-                <w:color w:val="333333"/>
-                <w:sz w:val="24"/>
-                <w:szCs w:val="24"/>
-                <w:lang w:val="lv-LV" w:eastAsia="en-GB"/>
-              </w:rPr>
-              <w:t>&lt;</w:t>
-            </w:r>
-            <w:r>
-              <w:rPr>
-                <w:rFonts w:ascii="Times New Roman" w:eastAsia="Times New Roman" w:hAnsi="Times New Roman" w:cs="Times New Roman"/>
-                <w:color w:val="333333"/>
-                <w:sz w:val="24"/>
-                <w:szCs w:val="24"/>
-                <w:lang w:val="lv-LV" w:eastAsia="en-GB"/>
-              </w:rPr>
-              <w:t>VAI</w:t>
-            </w:r>
-            <w:r>
-              <w:rPr>
-                <w:rFonts w:ascii="Times New Roman" w:eastAsia="Times New Roman" w:hAnsi="Times New Roman" w:cs="Times New Roman"/>
-                <w:color w:val="333333"/>
-                <w:sz w:val="24"/>
-                <w:szCs w:val="24"/>
-                <w:lang w:val="lv-LV" w:eastAsia="en-GB"/>
-              </w:rPr>
-              <w:t>&gt; Dat</w:t>
-            </w:r>
-            <w:r>
-              <w:rPr>
-                <w:rFonts w:ascii="Times New Roman" w:eastAsia="Times New Roman" w:hAnsi="Times New Roman" w:cs="Times New Roman"/>
-                <w:color w:val="333333"/>
-                <w:sz w:val="24"/>
-                <w:szCs w:val="24"/>
-                <w:lang w:val="lv-LV" w:eastAsia="en-GB"/>
-              </w:rPr>
-              <w:t>u analītiķiem</w:t>
-            </w:r>
-            <w:r>
-              <w:rPr>
-                <w:rFonts w:ascii="Times New Roman" w:eastAsia="Times New Roman" w:hAnsi="Times New Roman" w:cs="Times New Roman"/>
-                <w:color w:val="333333"/>
-                <w:sz w:val="24"/>
-                <w:szCs w:val="24"/>
-                <w:lang w:val="lv-LV" w:eastAsia="en-GB"/>
-              </w:rPr>
-              <w:t>, risk</w:t>
-            </w:r>
-            <w:r>
-              <w:rPr>
-                <w:rFonts w:ascii="Times New Roman" w:eastAsia="Times New Roman" w:hAnsi="Times New Roman" w:cs="Times New Roman"/>
-                <w:color w:val="333333"/>
-                <w:sz w:val="24"/>
-                <w:szCs w:val="24"/>
-                <w:lang w:val="lv-LV" w:eastAsia="en-GB"/>
-              </w:rPr>
-              <w:t>u analītiķiem</w:t>
-            </w:r>
-            <w:r>
-              <w:rPr>
-                <w:rFonts w:ascii="Times New Roman" w:eastAsia="Times New Roman" w:hAnsi="Times New Roman" w:cs="Times New Roman"/>
-                <w:color w:val="333333"/>
-                <w:sz w:val="24"/>
-                <w:szCs w:val="24"/>
-                <w:lang w:val="lv-LV" w:eastAsia="en-GB"/>
-              </w:rPr>
-              <w:t>, dat</w:t>
-            </w:r>
-            <w:r>
-              <w:rPr>
-                <w:rFonts w:ascii="Times New Roman" w:eastAsia="Times New Roman" w:hAnsi="Times New Roman" w:cs="Times New Roman"/>
-                <w:color w:val="333333"/>
-                <w:sz w:val="24"/>
-                <w:szCs w:val="24"/>
-                <w:lang w:val="lv-LV" w:eastAsia="en-GB"/>
-              </w:rPr>
-              <w:t>u apstrādes un analīzes speciālistiem un citiem profesionāļiem, kas izmanto lielus datu apjomus, lai nonāktu pie noderīgiem secinājumiem</w:t>
-            </w:r>
-            <w:r>
-              <w:rPr>
-                <w:rFonts w:ascii="Times New Roman" w:eastAsia="Times New Roman" w:hAnsi="Times New Roman" w:cs="Times New Roman"/>
-                <w:color w:val="333333"/>
-                <w:sz w:val="24"/>
-                <w:szCs w:val="24"/>
-                <w:lang w:val="lv-LV" w:eastAsia="en-GB"/>
-              </w:rPr>
-              <w:t xml:space="preserve"> </w:t>
-            </w:r>
+            <w:del w:id="19" w:author="Dmitrijs Kašs" w:date="2020-03-06T16:20:00Z">
+              <w:r>
+                <w:rPr>
+                  <w:rFonts w:ascii="Times New Roman" w:eastAsia="Times New Roman" w:hAnsi="Times New Roman" w:cs="Times New Roman"/>
+                  <w:color w:val="333333"/>
+                  <w:sz w:val="24"/>
+                  <w:szCs w:val="24"/>
+                  <w:lang w:val="lv-LV" w:eastAsia="en-GB"/>
+                </w:rPr>
+                <w:delText>&lt;</w:delText>
+              </w:r>
+              <w:r>
+                <w:rPr>
+                  <w:rFonts w:ascii="Times New Roman" w:eastAsia="Times New Roman" w:hAnsi="Times New Roman" w:cs="Times New Roman"/>
+                  <w:color w:val="333333"/>
+                  <w:sz w:val="24"/>
+                  <w:szCs w:val="24"/>
+                  <w:lang w:val="lv-LV" w:eastAsia="en-GB"/>
+                </w:rPr>
+                <w:delText>VAI</w:delText>
+              </w:r>
+              <w:r>
+                <w:rPr>
+                  <w:rFonts w:ascii="Times New Roman" w:eastAsia="Times New Roman" w:hAnsi="Times New Roman" w:cs="Times New Roman"/>
+                  <w:color w:val="333333"/>
+                  <w:sz w:val="24"/>
+                  <w:szCs w:val="24"/>
+                  <w:lang w:val="lv-LV" w:eastAsia="en-GB"/>
+                </w:rPr>
+                <w:delText>&gt; Dat</w:delText>
+              </w:r>
+              <w:r>
+                <w:rPr>
+                  <w:rFonts w:ascii="Times New Roman" w:eastAsia="Times New Roman" w:hAnsi="Times New Roman" w:cs="Times New Roman"/>
+                  <w:color w:val="333333"/>
+                  <w:sz w:val="24"/>
+                  <w:szCs w:val="24"/>
+                  <w:lang w:val="lv-LV" w:eastAsia="en-GB"/>
+                </w:rPr>
+                <w:delText>u analītiķiem</w:delText>
+              </w:r>
+              <w:r>
+                <w:rPr>
+                  <w:rFonts w:ascii="Times New Roman" w:eastAsia="Times New Roman" w:hAnsi="Times New Roman" w:cs="Times New Roman"/>
+                  <w:color w:val="333333"/>
+                  <w:sz w:val="24"/>
+                  <w:szCs w:val="24"/>
+                  <w:lang w:val="lv-LV" w:eastAsia="en-GB"/>
+                </w:rPr>
+                <w:delText>, risk</w:delText>
+              </w:r>
+              <w:r>
+                <w:rPr>
+                  <w:rFonts w:ascii="Times New Roman" w:eastAsia="Times New Roman" w:hAnsi="Times New Roman" w:cs="Times New Roman"/>
+                  <w:color w:val="333333"/>
+                  <w:sz w:val="24"/>
+                  <w:szCs w:val="24"/>
+                  <w:lang w:val="lv-LV" w:eastAsia="en-GB"/>
+                </w:rPr>
+                <w:delText>u analītiķiem</w:delText>
+              </w:r>
+              <w:r>
+                <w:rPr>
+                  <w:rFonts w:ascii="Times New Roman" w:eastAsia="Times New Roman" w:hAnsi="Times New Roman" w:cs="Times New Roman"/>
+                  <w:color w:val="333333"/>
+                  <w:sz w:val="24"/>
+                  <w:szCs w:val="24"/>
+                  <w:lang w:val="lv-LV" w:eastAsia="en-GB"/>
+                </w:rPr>
+                <w:delText>, dat</w:delText>
+              </w:r>
+              <w:r>
+                <w:rPr>
+                  <w:rFonts w:ascii="Times New Roman" w:eastAsia="Times New Roman" w:hAnsi="Times New Roman" w:cs="Times New Roman"/>
+                  <w:color w:val="333333"/>
+                  <w:sz w:val="24"/>
+                  <w:szCs w:val="24"/>
+                  <w:lang w:val="lv-LV" w:eastAsia="en-GB"/>
+                </w:rPr>
+                <w:delText>u apstrādes un analīzes speciālistiem un citiem profesionāļiem, kas izmanto lielus datu apjomus, lai nonāktu pie noderīgiem secinājumiem</w:delText>
+              </w:r>
+              <w:r>
+                <w:rPr>
+                  <w:rFonts w:ascii="Times New Roman" w:eastAsia="Times New Roman" w:hAnsi="Times New Roman" w:cs="Times New Roman"/>
+                  <w:color w:val="333333"/>
+                  <w:sz w:val="24"/>
+                  <w:szCs w:val="24"/>
+                  <w:lang w:val="lv-LV" w:eastAsia="en-GB"/>
+                </w:rPr>
+                <w:delText xml:space="preserve"> </w:delText>
+              </w:r>
+            </w:del>
           </w:p>
         </w:tc>
       </w:tr>
@@ -1444,46 +1634,48 @@
                 <w:lang w:val="lv-LV" w:eastAsia="en-GB"/>
               </w:rPr>
             </w:pPr>
-            <w:r>
-              <w:rPr>
-                <w:rFonts w:ascii="Times New Roman" w:eastAsia="Times New Roman" w:hAnsi="Times New Roman" w:cs="Times New Roman"/>
-                <w:color w:val="333333"/>
-                <w:sz w:val="24"/>
-                <w:szCs w:val="24"/>
-                <w:lang w:val="lv-LV" w:eastAsia="en-GB"/>
-              </w:rPr>
-              <w:t>&lt;</w:t>
-            </w:r>
-            <w:r>
-              <w:rPr>
-                <w:rFonts w:ascii="Times New Roman" w:eastAsia="Times New Roman" w:hAnsi="Times New Roman" w:cs="Times New Roman"/>
-                <w:color w:val="333333"/>
-                <w:sz w:val="24"/>
-                <w:szCs w:val="24"/>
-                <w:lang w:val="lv-LV" w:eastAsia="en-GB"/>
-              </w:rPr>
-              <w:t>VAI</w:t>
-            </w:r>
-            <w:r>
-              <w:rPr>
-                <w:rFonts w:ascii="Times New Roman" w:eastAsia="Times New Roman" w:hAnsi="Times New Roman" w:cs="Times New Roman"/>
-                <w:color w:val="333333"/>
-                <w:sz w:val="24"/>
-                <w:szCs w:val="24"/>
-                <w:lang w:val="lv-LV" w:eastAsia="en-GB"/>
-              </w:rPr>
-              <w:t>&gt; Anal</w:t>
-            </w:r>
-            <w:r>
-              <w:rPr>
-                <w:rFonts w:ascii="Times New Roman" w:eastAsia="Times New Roman" w:hAnsi="Times New Roman" w:cs="Times New Roman"/>
-                <w:color w:val="333333"/>
-                <w:sz w:val="24"/>
-                <w:szCs w:val="24"/>
-                <w:lang w:val="lv-LV" w:eastAsia="en-GB"/>
-              </w:rPr>
-              <w:t>ītiķiem, kuri vēlas iegūt komerciālu vērtību no lieliem datu apjomiem</w:t>
-            </w:r>
+            <w:del w:id="20" w:author="Dmitrijs Kašs" w:date="2020-03-06T16:20:00Z">
+              <w:r>
+                <w:rPr>
+                  <w:rFonts w:ascii="Times New Roman" w:eastAsia="Times New Roman" w:hAnsi="Times New Roman" w:cs="Times New Roman"/>
+                  <w:color w:val="333333"/>
+                  <w:sz w:val="24"/>
+                  <w:szCs w:val="24"/>
+                  <w:lang w:val="lv-LV" w:eastAsia="en-GB"/>
+                </w:rPr>
+                <w:delText>&lt;</w:delText>
+              </w:r>
+              <w:r>
+                <w:rPr>
+                  <w:rFonts w:ascii="Times New Roman" w:eastAsia="Times New Roman" w:hAnsi="Times New Roman" w:cs="Times New Roman"/>
+                  <w:color w:val="333333"/>
+                  <w:sz w:val="24"/>
+                  <w:szCs w:val="24"/>
+                  <w:lang w:val="lv-LV" w:eastAsia="en-GB"/>
+                </w:rPr>
+                <w:delText>VAI</w:delText>
+              </w:r>
+              <w:r>
+                <w:rPr>
+                  <w:rFonts w:ascii="Times New Roman" w:eastAsia="Times New Roman" w:hAnsi="Times New Roman" w:cs="Times New Roman"/>
+                  <w:color w:val="333333"/>
+                  <w:sz w:val="24"/>
+                  <w:szCs w:val="24"/>
+                  <w:lang w:val="lv-LV" w:eastAsia="en-GB"/>
+                </w:rPr>
+                <w:delText>&gt; Anal</w:delText>
+              </w:r>
+              <w:r>
+                <w:rPr>
+                  <w:rFonts w:ascii="Times New Roman" w:eastAsia="Times New Roman" w:hAnsi="Times New Roman" w:cs="Times New Roman"/>
+                  <w:color w:val="333333"/>
+                  <w:sz w:val="24"/>
+                  <w:szCs w:val="24"/>
+                  <w:lang w:val="lv-LV" w:eastAsia="en-GB"/>
+                </w:rPr>
+                <w:delText>ītiķiem, kuri vēlas iegūt komerciālu vērtību no lieliem datu apjomiem</w:delText>
+              </w:r>
+            </w:del>
           </w:p>
         </w:tc>
       </w:tr>
@@ -2263,7 +2455,7 @@
               </w:rPr>
               <w:t xml:space="preserve">r priekšrocība, bet nav </w:t>
             </w:r>
-            <w:del w:id="0" w:author="Dmitrijs Kašs" w:date="2020-03-06T11:52:00Z">
+            <w:del w:id="21" w:author="Dmitrijs Kašs" w:date="2020-03-06T11:52:00Z">
               <w:r>
                 <w:rPr>
                   <w:rFonts w:ascii="Times New Roman" w:eastAsia="Times New Roman" w:hAnsi="Times New Roman" w:cs="Times New Roman"/>
@@ -2275,7 +2467,7 @@
                 <w:delText>svarīgākais</w:delText>
               </w:r>
             </w:del>
-            <w:ins w:id="1" w:author="Dmitrijs Kašs" w:date="2020-03-06T11:52:00Z">
+            <w:ins w:id="22" w:author="Dmitrijs Kašs" w:date="2020-03-06T11:52:00Z">
               <w:r>
                 <w:rPr>
                   <w:rFonts w:ascii="Times New Roman" w:eastAsia="Times New Roman" w:hAnsi="Times New Roman" w:cs="Times New Roman"/>
@@ -2318,14 +2510,16 @@
         <w:spacing w:before="225" w:after="375" w:line="240" w:lineRule="auto"/>
         <w:jc w:val="center"/>
         <w:rPr>
-          <w:rFonts w:ascii="Times New Roman" w:eastAsia="Times New Roman" w:hAnsi="Times New Roman" w:cs="Times New Roman"/>
-          <w:color w:val="333333"/>
-          <w:sz w:val="24"/>
-          <w:szCs w:val="24"/>
-          <w:lang w:val="lv-LV" w:eastAsia="en-GB"/>
-        </w:rPr>
-      </w:pPr>
-      <w:hyperlink r:id="rId7" w:anchor="book" w:history="1">
+          <w:ins w:id="23" w:author="Dmitrijs Kašs" w:date="2020-03-06T16:31:00Z"/>
+          <w:rFonts w:ascii="Times New Roman" w:eastAsia="Times New Roman" w:hAnsi="Times New Roman" w:cs="Times New Roman"/>
+          <w:b/>
+          <w:bCs/>
+          <w:sz w:val="24"/>
+          <w:szCs w:val="24"/>
+          <w:lang w:val="lv-LV" w:eastAsia="en-GB"/>
+        </w:rPr>
+      </w:pPr>
+      <w:hyperlink r:id="rId6" w:anchor="book" w:history="1">
         <w:r>
           <w:rPr>
             <w:rFonts w:ascii="Times New Roman" w:eastAsia="Times New Roman" w:hAnsi="Times New Roman" w:cs="Times New Roman"/>
@@ -2352,7 +2546,22 @@
     </w:p>
     <w:p>
       <w:pPr>
-        <w:rPr>
+        <w:spacing w:before="225" w:after="375" w:line="240" w:lineRule="auto"/>
+        <w:jc w:val="center"/>
+        <w:rPr>
+          <w:del w:id="24" w:author="Dmitrijs Kašs" w:date="2020-03-06T16:31:00Z"/>
+          <w:rFonts w:ascii="Times New Roman" w:eastAsia="Times New Roman" w:hAnsi="Times New Roman" w:cs="Times New Roman"/>
+          <w:color w:val="333333"/>
+          <w:sz w:val="24"/>
+          <w:szCs w:val="24"/>
+          <w:lang w:val="lv-LV" w:eastAsia="en-GB"/>
+        </w:rPr>
+      </w:pPr>
+    </w:p>
+    <w:p>
+      <w:pPr>
+        <w:rPr>
+          <w:del w:id="25" w:author="Dmitrijs Kašs" w:date="2020-03-06T16:31:00Z"/>
           <w:rFonts w:ascii="Times New Roman" w:eastAsia="Times New Roman" w:hAnsi="Times New Roman" w:cs="Times New Roman"/>
           <w:b/>
           <w:bCs/>
@@ -2362,7 +2571,23 @@
           <w:lang w:val="lv-LV" w:eastAsia="en-GB"/>
         </w:rPr>
       </w:pPr>
-      <w:r>
+      <w:del w:id="26" w:author="Dmitrijs Kašs" w:date="2020-03-06T16:31:00Z">
+        <w:r>
+          <w:rPr>
+            <w:rFonts w:ascii="Times New Roman" w:eastAsia="Times New Roman" w:hAnsi="Times New Roman" w:cs="Times New Roman"/>
+            <w:b/>
+            <w:bCs/>
+            <w:color w:val="222222"/>
+            <w:sz w:val="24"/>
+            <w:szCs w:val="24"/>
+            <w:lang w:val="lv-LV" w:eastAsia="en-GB"/>
+          </w:rPr>
+          <w:br w:type="page"/>
+        </w:r>
+      </w:del>
+    </w:p>
+    <w:p>
+      <w:pPr>
         <w:rPr>
           <w:rFonts w:ascii="Times New Roman" w:eastAsia="Times New Roman" w:hAnsi="Times New Roman" w:cs="Times New Roman"/>
           <w:b/>
@@ -2372,13 +2597,14 @@
           <w:szCs w:val="24"/>
           <w:lang w:val="lv-LV" w:eastAsia="en-GB"/>
         </w:rPr>
-        <w:br w:type="page"/>
-      </w:r>
-    </w:p>
-    <w:p>
-      <w:pPr>
-        <w:spacing w:before="100" w:beforeAutospacing="1" w:after="100" w:afterAutospacing="1" w:line="240" w:lineRule="auto"/>
-        <w:outlineLvl w:val="2"/>
+        <w:pPrChange w:id="27" w:author="Dmitrijs Kašs" w:date="2020-03-06T16:31:00Z">
+          <w:pPr>
+            <w:spacing w:before="100" w:beforeAutospacing="1" w:after="100" w:afterAutospacing="1" w:line="240" w:lineRule="auto"/>
+            <w:outlineLvl w:val="2"/>
+          </w:pPr>
+        </w:pPrChange>
+      </w:pPr>
+      <w:r>
         <w:rPr>
           <w:rFonts w:ascii="Times New Roman" w:eastAsia="Times New Roman" w:hAnsi="Times New Roman" w:cs="Times New Roman"/>
           <w:b/>
@@ -2388,7 +2614,8 @@
           <w:szCs w:val="24"/>
           <w:lang w:val="lv-LV" w:eastAsia="en-GB"/>
         </w:rPr>
-      </w:pPr>
+        <w:t>Instru</w:t>
+      </w:r>
       <w:r>
         <w:rPr>
           <w:rFonts w:ascii="Times New Roman" w:eastAsia="Times New Roman" w:hAnsi="Times New Roman" w:cs="Times New Roman"/>
@@ -2399,19 +2626,6 @@
           <w:szCs w:val="24"/>
           <w:lang w:val="lv-LV" w:eastAsia="en-GB"/>
         </w:rPr>
-        <w:lastRenderedPageBreak/>
-        <w:t>Instru</w:t>
-      </w:r>
-      <w:r>
-        <w:rPr>
-          <w:rFonts w:ascii="Times New Roman" w:eastAsia="Times New Roman" w:hAnsi="Times New Roman" w:cs="Times New Roman"/>
-          <w:b/>
-          <w:bCs/>
-          <w:color w:val="222222"/>
-          <w:sz w:val="24"/>
-          <w:szCs w:val="24"/>
-          <w:lang w:val="lv-LV" w:eastAsia="en-GB"/>
-        </w:rPr>
         <w:t>ktors</w:t>
       </w:r>
     </w:p>
@@ -2434,29 +2648,8 @@
           <w:szCs w:val="24"/>
           <w:lang w:val="lv-LV" w:eastAsia="en-GB"/>
         </w:rPr>
-        <w:t xml:space="preserve">Dmitrijs </w:t>
-      </w:r>
-      <w:proofErr w:type="spellStart"/>
-      <w:r>
-        <w:rPr>
-          <w:rFonts w:ascii="Times New Roman" w:eastAsia="Times New Roman" w:hAnsi="Times New Roman" w:cs="Times New Roman"/>
-          <w:color w:val="333333"/>
-          <w:sz w:val="24"/>
-          <w:szCs w:val="24"/>
-          <w:lang w:val="lv-LV" w:eastAsia="en-GB"/>
-        </w:rPr>
-        <w:t>Kass</w:t>
-      </w:r>
-      <w:proofErr w:type="spellEnd"/>
-      <w:r>
-        <w:rPr>
-          <w:rFonts w:ascii="Times New Roman" w:eastAsia="Times New Roman" w:hAnsi="Times New Roman" w:cs="Times New Roman"/>
-          <w:color w:val="333333"/>
-          <w:sz w:val="24"/>
-          <w:szCs w:val="24"/>
-          <w:lang w:val="lv-LV" w:eastAsia="en-GB"/>
-        </w:rPr>
-        <w:t xml:space="preserve">, </w:t>
+        <w:lastRenderedPageBreak/>
+        <w:t xml:space="preserve">Dmitrijs Kass, </w:t>
       </w:r>
       <w:r>
         <w:rPr>
@@ -2468,7 +2661,7 @@
         </w:rPr>
         <w:t xml:space="preserve">datu </w:t>
       </w:r>
-      <w:del w:id="2" w:author="Dmitrijs Kašs" w:date="2020-03-06T11:53:00Z">
+      <w:del w:id="28" w:author="Dmitrijs Kašs" w:date="2020-03-06T11:53:00Z">
         <w:r>
           <w:rPr>
             <w:rFonts w:ascii="Times New Roman" w:eastAsia="Times New Roman" w:hAnsi="Times New Roman" w:cs="Times New Roman"/>
@@ -2480,7 +2673,7 @@
           <w:delText>analīzes un apstrādes</w:delText>
         </w:r>
       </w:del>
-      <w:ins w:id="3" w:author="Dmitrijs Kašs" w:date="2020-03-06T11:53:00Z">
+      <w:ins w:id="29" w:author="Dmitrijs Kašs" w:date="2020-03-06T11:53:00Z">
         <w:r>
           <w:rPr>
             <w:rFonts w:ascii="Times New Roman" w:eastAsia="Times New Roman" w:hAnsi="Times New Roman" w:cs="Times New Roman"/>
@@ -2502,7 +2695,6 @@
         </w:rPr>
         <w:t xml:space="preserve"> vadītājs </w:t>
       </w:r>
-      <w:proofErr w:type="spellStart"/>
       <w:r>
         <w:rPr>
           <w:rFonts w:ascii="Times New Roman" w:eastAsia="Times New Roman" w:hAnsi="Times New Roman" w:cs="Times New Roman"/>
@@ -2513,7 +2705,6 @@
         </w:rPr>
         <w:t>Creamfinance</w:t>
       </w:r>
-      <w:proofErr w:type="spellEnd"/>
       <w:r>
         <w:rPr>
           <w:rFonts w:ascii="Times New Roman" w:eastAsia="Times New Roman" w:hAnsi="Times New Roman" w:cs="Times New Roman"/>
@@ -2534,7 +2725,7 @@
         </w:rPr>
         <w:t xml:space="preserve">un neatkarīgais datu </w:t>
       </w:r>
-      <w:del w:id="4" w:author="Dmitrijs Kašs" w:date="2020-03-06T11:53:00Z">
+      <w:del w:id="30" w:author="Dmitrijs Kašs" w:date="2020-03-06T11:53:00Z">
         <w:r>
           <w:rPr>
             <w:rFonts w:ascii="Times New Roman" w:eastAsia="Times New Roman" w:hAnsi="Times New Roman" w:cs="Times New Roman"/>
@@ -2546,7 +2737,7 @@
           <w:delText xml:space="preserve">analīzes un apstrādes </w:delText>
         </w:r>
       </w:del>
-      <w:ins w:id="5" w:author="Dmitrijs Kašs" w:date="2020-03-06T11:53:00Z">
+      <w:ins w:id="31" w:author="Dmitrijs Kašs" w:date="2020-03-06T11:53:00Z">
         <w:r>
           <w:rPr>
             <w:rFonts w:ascii="Times New Roman" w:eastAsia="Times New Roman" w:hAnsi="Times New Roman" w:cs="Times New Roman"/>
@@ -2596,29 +2787,7 @@
           <w:szCs w:val="24"/>
           <w:lang w:val="lv-LV" w:eastAsia="en-GB"/>
         </w:rPr>
-        <w:t xml:space="preserve">arī regulāri pasniedz datu analīzi un </w:t>
-      </w:r>
-      <w:proofErr w:type="spellStart"/>
-      <w:r>
-        <w:rPr>
-          <w:rFonts w:ascii="Times New Roman" w:eastAsia="Times New Roman" w:hAnsi="Times New Roman" w:cs="Times New Roman"/>
-          <w:color w:val="333333"/>
-          <w:sz w:val="24"/>
-          <w:szCs w:val="24"/>
-          <w:lang w:val="lv-LV" w:eastAsia="en-GB"/>
-        </w:rPr>
-        <w:t>vizualizāciju</w:t>
-      </w:r>
-      <w:proofErr w:type="spellEnd"/>
-      <w:r>
-        <w:rPr>
-          <w:rFonts w:ascii="Times New Roman" w:eastAsia="Times New Roman" w:hAnsi="Times New Roman" w:cs="Times New Roman"/>
-          <w:color w:val="333333"/>
-          <w:sz w:val="24"/>
-          <w:szCs w:val="24"/>
-          <w:lang w:val="lv-LV" w:eastAsia="en-GB"/>
-        </w:rPr>
-        <w:t xml:space="preserve"> ar </w:t>
+        <w:t xml:space="preserve">arī regulāri pasniedz datu analīzi un vizualizāciju ar </w:t>
       </w:r>
       <w:r>
         <w:rPr>
@@ -2638,29 +2807,7 @@
           <w:szCs w:val="24"/>
           <w:lang w:val="lv-LV" w:eastAsia="en-GB"/>
         </w:rPr>
-        <w:t xml:space="preserve">ēšanas valodu uzņēmumiem un studentiem Latvijas Universitātes Fizikas, matemātikas un </w:t>
-      </w:r>
-      <w:proofErr w:type="spellStart"/>
-      <w:r>
-        <w:rPr>
-          <w:rFonts w:ascii="Times New Roman" w:eastAsia="Times New Roman" w:hAnsi="Times New Roman" w:cs="Times New Roman"/>
-          <w:color w:val="333333"/>
-          <w:sz w:val="24"/>
-          <w:szCs w:val="24"/>
-          <w:lang w:val="lv-LV" w:eastAsia="en-GB"/>
-        </w:rPr>
-        <w:t>optometrijas</w:t>
-      </w:r>
-      <w:proofErr w:type="spellEnd"/>
-      <w:r>
-        <w:rPr>
-          <w:rFonts w:ascii="Times New Roman" w:eastAsia="Times New Roman" w:hAnsi="Times New Roman" w:cs="Times New Roman"/>
-          <w:color w:val="333333"/>
-          <w:sz w:val="24"/>
-          <w:szCs w:val="24"/>
-          <w:lang w:val="lv-LV" w:eastAsia="en-GB"/>
-        </w:rPr>
-        <w:t xml:space="preserve"> fakultātē</w:t>
+        <w:t>ēšanas valodu uzņēmumiem un studentiem Latvijas Universitātes Fizikas, matemātikas un optometrijas fakultātē</w:t>
       </w:r>
       <w:r>
         <w:rPr>
@@ -2690,19 +2837,7 @@
           <w:szCs w:val="24"/>
           <w:lang w:val="lv-LV" w:eastAsia="en-GB"/>
         </w:rPr>
-        <w:t xml:space="preserve"> datu analīzi un apstrādi un ar prieku dalās savā praktiskajā pieredzē un skaidro </w:t>
-      </w:r>
-      <w:bookmarkStart w:id="6" w:name="_GoBack"/>
-      <w:bookmarkEnd w:id="6"/>
-      <w:r>
-        <w:rPr>
-          <w:rFonts w:ascii="Times New Roman" w:eastAsia="Times New Roman" w:hAnsi="Times New Roman" w:cs="Times New Roman"/>
-          <w:color w:val="333333"/>
-          <w:sz w:val="24"/>
-          <w:szCs w:val="24"/>
-          <w:lang w:val="lv-LV" w:eastAsia="en-GB"/>
-        </w:rPr>
-        <w:t>sarežģītus jēdzienus vienkāršos veidos, kas ved pie izpratnes</w:t>
+        <w:t xml:space="preserve"> datu analīzi un apstrādi un ar prieku dalās savā praktiskajā pieredzē un skaidro sarežģītus jēdzienus vienkāršos veidos, kas ved pie izpratnes</w:t>
       </w:r>
       <w:r>
         <w:rPr>
@@ -3046,20 +3181,8 @@
           <w:szCs w:val="24"/>
           <w:lang w:val="lv-LV" w:eastAsia="en-GB"/>
         </w:rPr>
-        <w:t xml:space="preserve">ubāzes un </w:t>
-      </w:r>
-      <w:proofErr w:type="spellStart"/>
-      <w:r>
-        <w:rPr>
-          <w:rFonts w:ascii="Times New Roman" w:eastAsia="Times New Roman" w:hAnsi="Times New Roman" w:cs="Times New Roman"/>
-          <w:color w:val="333333"/>
-          <w:sz w:val="24"/>
-          <w:szCs w:val="24"/>
-          <w:lang w:val="lv-LV" w:eastAsia="en-GB"/>
-        </w:rPr>
-        <w:t>rasmošanas</w:t>
-      </w:r>
-      <w:proofErr w:type="spellEnd"/>
+        <w:t>ubāzes un rasmošanas</w:t>
+      </w:r>
       <w:r>
         <w:rPr>
           <w:rFonts w:ascii="Times New Roman" w:eastAsia="Times New Roman" w:hAnsi="Times New Roman" w:cs="Times New Roman"/>
@@ -3246,18 +3369,7 @@
           <w:szCs w:val="24"/>
           <w:lang w:val="lv-LV" w:eastAsia="en-GB"/>
         </w:rPr>
-        <w:t xml:space="preserve"> </w:t>
-      </w:r>
-      <w:proofErr w:type="spellStart"/>
-      <w:r>
-        <w:rPr>
-          <w:rFonts w:ascii="Times New Roman" w:eastAsia="Times New Roman" w:hAnsi="Times New Roman" w:cs="Times New Roman"/>
-          <w:color w:val="333333"/>
-          <w:sz w:val="24"/>
-          <w:szCs w:val="24"/>
-          <w:lang w:val="lv-LV" w:eastAsia="en-GB"/>
-        </w:rPr>
-        <w:t>vi</w:t>
+        <w:t xml:space="preserve"> vi</w:t>
       </w:r>
       <w:r>
         <w:rPr>
@@ -3289,7 +3401,6 @@
         </w:rPr>
         <w:t>ācija</w:t>
       </w:r>
-      <w:proofErr w:type="spellEnd"/>
       <w:r>
         <w:rPr>
           <w:rFonts w:ascii="Times New Roman" w:eastAsia="Times New Roman" w:hAnsi="Times New Roman" w:cs="Times New Roman"/>
@@ -3412,27 +3523,15 @@
         </w:rPr>
         <w:t xml:space="preserve">ējamā izpēte ar </w:t>
       </w:r>
-      <w:proofErr w:type="spellStart"/>
-      <w:r>
-        <w:rPr>
-          <w:rFonts w:ascii="Times New Roman" w:eastAsia="Times New Roman" w:hAnsi="Times New Roman" w:cs="Times New Roman"/>
-          <w:color w:val="333333"/>
-          <w:sz w:val="24"/>
-          <w:szCs w:val="24"/>
-          <w:lang w:val="lv-LV" w:eastAsia="en-GB"/>
-        </w:rPr>
-        <w:t>RMarkdown</w:t>
-      </w:r>
-      <w:proofErr w:type="spellEnd"/>
-      <w:r>
-        <w:rPr>
-          <w:rFonts w:ascii="Times New Roman" w:eastAsia="Times New Roman" w:hAnsi="Times New Roman" w:cs="Times New Roman"/>
-          <w:color w:val="333333"/>
-          <w:sz w:val="24"/>
-          <w:szCs w:val="24"/>
-          <w:lang w:val="lv-LV" w:eastAsia="en-GB"/>
-        </w:rPr>
-        <w:t>.</w:t>
+      <w:r>
+        <w:rPr>
+          <w:rFonts w:ascii="Times New Roman" w:eastAsia="Times New Roman" w:hAnsi="Times New Roman" w:cs="Times New Roman"/>
+          <w:color w:val="333333"/>
+          <w:sz w:val="24"/>
+          <w:szCs w:val="24"/>
+          <w:lang w:val="lv-LV" w:eastAsia="en-GB"/>
+        </w:rPr>
+        <w:t>RMarkdown.</w:t>
       </w:r>
     </w:p>
     <w:p>
@@ -3581,7 +3680,6 @@
         </w:rPr>
         <w:t xml:space="preserve">ēšanas valoda un vide, kas, līdz ar </w:t>
       </w:r>
-      <w:proofErr w:type="spellStart"/>
       <w:r>
         <w:rPr>
           <w:rFonts w:ascii="Times New Roman" w:eastAsia="Times New Roman" w:hAnsi="Times New Roman" w:cs="Times New Roman"/>
@@ -3592,7 +3690,6 @@
         </w:rPr>
         <w:t>Python</w:t>
       </w:r>
-      <w:proofErr w:type="spellEnd"/>
       <w:r>
         <w:rPr>
           <w:rFonts w:ascii="Times New Roman" w:eastAsia="Times New Roman" w:hAnsi="Times New Roman" w:cs="Times New Roman"/>
@@ -3631,29 +3728,7 @@
           <w:szCs w:val="24"/>
           <w:lang w:val="lv-LV" w:eastAsia="en-GB"/>
         </w:rPr>
-        <w:t xml:space="preserve"> </w:t>
-      </w:r>
-      <w:proofErr w:type="spellStart"/>
-      <w:r>
-        <w:rPr>
-          <w:rFonts w:ascii="Times New Roman" w:eastAsia="Times New Roman" w:hAnsi="Times New Roman" w:cs="Times New Roman"/>
-          <w:color w:val="333333"/>
-          <w:sz w:val="24"/>
-          <w:szCs w:val="24"/>
-          <w:lang w:val="lv-LV" w:eastAsia="en-GB"/>
-        </w:rPr>
-        <w:t>RStudio</w:t>
-      </w:r>
-      <w:proofErr w:type="spellEnd"/>
-      <w:r>
-        <w:rPr>
-          <w:rFonts w:ascii="Times New Roman" w:eastAsia="Times New Roman" w:hAnsi="Times New Roman" w:cs="Times New Roman"/>
-          <w:color w:val="333333"/>
-          <w:sz w:val="24"/>
-          <w:szCs w:val="24"/>
-          <w:lang w:val="lv-LV" w:eastAsia="en-GB"/>
-        </w:rPr>
-        <w:t xml:space="preserve"> </w:t>
+        <w:t xml:space="preserve"> RStudio </w:t>
       </w:r>
       <w:r>
         <w:rPr>
@@ -3743,29 +3818,7 @@
           <w:szCs w:val="24"/>
           <w:lang w:val="lv-LV" w:eastAsia="en-GB"/>
         </w:rPr>
-        <w:t xml:space="preserve">izētās datu apstrādes un </w:t>
-      </w:r>
-      <w:proofErr w:type="spellStart"/>
-      <w:r>
-        <w:rPr>
-          <w:rFonts w:ascii="Times New Roman" w:eastAsia="Times New Roman" w:hAnsi="Times New Roman" w:cs="Times New Roman"/>
-          <w:color w:val="333333"/>
-          <w:sz w:val="24"/>
-          <w:szCs w:val="24"/>
-          <w:lang w:val="lv-LV" w:eastAsia="en-GB"/>
-        </w:rPr>
-        <w:t>rasmošanas</w:t>
-      </w:r>
-      <w:proofErr w:type="spellEnd"/>
-      <w:r>
-        <w:rPr>
-          <w:rFonts w:ascii="Times New Roman" w:eastAsia="Times New Roman" w:hAnsi="Times New Roman" w:cs="Times New Roman"/>
-          <w:color w:val="333333"/>
-          <w:sz w:val="24"/>
-          <w:szCs w:val="24"/>
-          <w:lang w:val="lv-LV" w:eastAsia="en-GB"/>
-        </w:rPr>
-        <w:t xml:space="preserve"> līdz interaktīvu atskaišu sastādīšanai un tīmekļa aplikācijām</w:t>
+        <w:t>izētās datu apstrādes un rasmošanas līdz interaktīvu atskaišu sastādīšanai un tīmekļa aplikācijām</w:t>
       </w:r>
       <w:r>
         <w:rPr>
@@ -4069,29 +4122,7 @@
           <w:szCs w:val="24"/>
           <w:lang w:val="lv-LV" w:eastAsia="en-GB"/>
         </w:rPr>
-        <w:t xml:space="preserve">Kurss par datu analīzi un </w:t>
-      </w:r>
-      <w:proofErr w:type="spellStart"/>
-      <w:r>
-        <w:rPr>
-          <w:rFonts w:ascii="Times New Roman" w:eastAsia="Times New Roman" w:hAnsi="Times New Roman" w:cs="Times New Roman"/>
-          <w:color w:val="333333"/>
-          <w:sz w:val="24"/>
-          <w:szCs w:val="24"/>
-          <w:lang w:val="lv-LV" w:eastAsia="en-GB"/>
-        </w:rPr>
-        <w:t>vizualizāciju</w:t>
-      </w:r>
-      <w:proofErr w:type="spellEnd"/>
-      <w:r>
-        <w:rPr>
-          <w:rFonts w:ascii="Times New Roman" w:eastAsia="Times New Roman" w:hAnsi="Times New Roman" w:cs="Times New Roman"/>
-          <w:color w:val="333333"/>
-          <w:sz w:val="24"/>
-          <w:szCs w:val="24"/>
-          <w:lang w:val="lv-LV" w:eastAsia="en-GB"/>
-        </w:rPr>
-        <w:t xml:space="preserve"> ar </w:t>
+        <w:t xml:space="preserve">Kurss par datu analīzi un vizualizāciju ar </w:t>
       </w:r>
       <w:r>
         <w:rPr>
@@ -4608,6 +4639,9 @@
 
 <file path=word/people.xml><?xml version="1.0" encoding="utf-8"?>
 <w15:people xmlns:wpc="http://schemas.microsoft.com/office/word/2010/wordprocessingCanvas" xmlns:cx="http://schemas.microsoft.com/office/drawing/2014/chartex" xmlns:cx1="http://schemas.microsoft.com/office/drawing/2015/9/8/chartex" xmlns:cx2="http://schemas.microsoft.com/office/drawing/2015/10/21/chartex" xmlns:cx3="http://schemas.microsoft.com/office/drawing/2016/5/9/chartex" xmlns:cx4="http://schemas.microsoft.com/office/drawing/2016/5/10/chartex" xmlns:cx5="http://schemas.microsoft.com/office/drawing/2016/5/11/chartex" xmlns:cx6="http://schemas.microsoft.com/office/drawing/2016/5/12/chartex" xmlns:cx7="http://schemas.microsoft.com/office/drawing/2016/5/13/chartex" xmlns:cx8="http://schemas.microsoft.com/office/drawing/2016/5/14/chartex" xmlns:mc="http://schemas.openxmlformats.org/markup-compatibility/2006" xmlns:aink="http://schemas.microsoft.com/office/drawing/2016/ink" xmlns:am3d="http://schemas.microsoft.com/office/drawing/2017/model3d" xmlns:o="urn:schemas-microsoft-com:office:office" xmlns:r="http://schemas.openxmlformats.org/officeDocument/2006/relationships" xmlns:m="http://schemas.openxmlformats.org/officeDocument/2006/math" xmlns:v="urn:schemas-microsoft-com:vml" xmlns:wp14="http://schemas.microsoft.com/office/word/2010/wordprocessingDrawing" xmlns:wp="http://schemas.openxmlformats.org/drawingml/2006/wordprocessingDrawing" xmlns:w10="urn:schemas-microsoft-com:office:word" xmlns:w="http://schemas.openxmlformats.org/wordprocessingml/2006/main" xmlns:w14="http://schemas.microsoft.com/office/word/2010/wordml" xmlns:w15="http://schemas.microsoft.com/office/word/2012/wordml" xmlns:w16cex="http://schemas.microsoft.com/office/word/2018/wordml/cex" xmlns:w16cid="http://schemas.microsoft.com/office/word/2016/wordml/cid" xmlns:w16="http://schemas.microsoft.com/office/word/2018/wordml" xmlns:w16se="http://schemas.microsoft.com/office/word/2015/wordml/symex" xmlns:wpg="http://schemas.microsoft.com/office/word/2010/wordprocessingGroup" xmlns:wpi="http://schemas.microsoft.com/office/word/2010/wordprocessingInk" xmlns:wne="http://schemas.microsoft.com/office/word/2006/wordml" xmlns:wps="http://schemas.microsoft.com/office/word/2010/wordprocessingShape" mc:Ignorable="w14 w15 w16se w16cid w16 w16cex wp14">
+  <w15:person w15:author="Dmitrijs Kašs">
+    <w15:presenceInfo w15:providerId="AD" w15:userId="S::dmitrijs.kass@creamfinance.com::10298fef-2e5c-4485-8842-ad5257d1676d"/>
+  </w15:person>
   <w15:person w15:author="Dmitrijs Kašs">
     <w15:presenceInfo w15:providerId="AD" w15:userId="S::dmitrijs.kass@creamfinance.com::10298fef-2e5c-4485-8842-ad5257d1676d"/>
   </w15:person>
@@ -4786,7 +4820,7 @@
     <w:lsdException w:name="Table Web 2" w:semiHidden="1" w:unhideWhenUsed="1"/>
     <w:lsdException w:name="Table Web 3" w:semiHidden="1" w:unhideWhenUsed="1"/>
     <w:lsdException w:name="Balloon Text" w:semiHidden="1" w:unhideWhenUsed="1"/>
-    <w:lsdException w:name="Table Grid" w:semiHidden="1" w:uiPriority="39" w:unhideWhenUsed="1"/>
+    <w:lsdException w:name="Table Grid" w:uiPriority="39"/>
     <w:lsdException w:name="Table Theme" w:semiHidden="1" w:unhideWhenUsed="1"/>
     <w:lsdException w:name="Placeholder Text" w:semiHidden="1"/>
     <w:lsdException w:name="No Spacing" w:uiPriority="1" w:qFormat="1"/>
@@ -5570,7 +5604,7 @@
 </file>
 
 <file path=customXml/itemProps1.xml><?xml version="1.0" encoding="utf-8"?>
-<ds:datastoreItem xmlns:ds="http://schemas.openxmlformats.org/officeDocument/2006/customXml" ds:itemID="{05B7E553-A345-414F-8761-A6152993CDE8}">
+<ds:datastoreItem xmlns:ds="http://schemas.openxmlformats.org/officeDocument/2006/customXml" ds:itemID="{D47B2281-9D14-4EFA-9908-5DB4D62C97D4}">
   <ds:schemaRefs>
     <ds:schemaRef ds:uri="http://schemas.openxmlformats.org/officeDocument/2006/bibliography"/>
   </ds:schemaRefs>

</xml_diff>